<commit_message>
Worked on the readme file.
</commit_message>
<xml_diff>
--- a/survey/survey_2020.docx
+++ b/survey/survey_2020.docx
@@ -15,7 +15,7 @@
           <w:sz w:val="48"/>
           <w:szCs w:val="48"/>
         </w:rPr>
-        <w:t>**Nonprofit**</w:t>
+        <w:t>Shelter Care</w:t>
       </w:r>
       <w:r>
         <w:rPr>
@@ -454,14 +454,27 @@
       <w:r>
         <w:t xml:space="preserve">Figure </w:t>
       </w:r>
-      <w:fldSimple w:instr=" SEQ Figure \* ARABIC ">
-        <w:r>
-          <w:rPr>
-            <w:noProof/>
-          </w:rPr>
-          <w:t>1</w:t>
-        </w:r>
-      </w:fldSimple>
+      <w:r>
+        <w:fldChar w:fldCharType="begin"/>
+      </w:r>
+      <w:r>
+        <w:instrText xml:space="preserve"> SEQ Figure \* ARABIC </w:instrText>
+      </w:r>
+      <w:r>
+        <w:fldChar w:fldCharType="separate"/>
+      </w:r>
+      <w:r>
+        <w:rPr>
+          <w:noProof/>
+        </w:rPr>
+        <w:t>1</w:t>
+      </w:r>
+      <w:r>
+        <w:rPr>
+          <w:noProof/>
+        </w:rPr>
+        <w:fldChar w:fldCharType="end"/>
+      </w:r>
       <w:r>
         <w:t xml:space="preserve">: </w:t>
       </w:r>
@@ -1147,14 +1160,27 @@
       <w:r>
         <w:t xml:space="preserve">Figure </w:t>
       </w:r>
-      <w:fldSimple w:instr=" SEQ Figure \* ARABIC ">
-        <w:r>
-          <w:rPr>
-            <w:noProof/>
-          </w:rPr>
-          <w:t>1</w:t>
-        </w:r>
-      </w:fldSimple>
+      <w:r>
+        <w:fldChar w:fldCharType="begin"/>
+      </w:r>
+      <w:r>
+        <w:instrText xml:space="preserve"> SEQ Figure \* ARABIC </w:instrText>
+      </w:r>
+      <w:r>
+        <w:fldChar w:fldCharType="separate"/>
+      </w:r>
+      <w:r>
+        <w:rPr>
+          <w:noProof/>
+        </w:rPr>
+        <w:t>1</w:t>
+      </w:r>
+      <w:r>
+        <w:rPr>
+          <w:noProof/>
+        </w:rPr>
+        <w:fldChar w:fldCharType="end"/>
+      </w:r>
       <w:r>
         <w:t xml:space="preserve">: </w:t>
       </w:r>
@@ -1290,15 +1316,7 @@
           </w:p>
           <w:p>
             <w:r>
-              <w:t xml:space="preserve">Now that we have 2 indicators for the communication between various levels of the organization, we survey the population to get an accurate baseline response set. Now that we have our original data, we create a program or change within the workplace aimed at helping communication between the different layers of the </w:t>
-            </w:r>
-            <w:proofErr w:type="gramStart"/>
-            <w:r>
-              <w:t>organization, and</w:t>
-            </w:r>
-            <w:proofErr w:type="gramEnd"/>
-            <w:r>
-              <w:t xml:space="preserve"> use future surveys as a way to measure the effectiveness of various solutions.</w:t>
+              <w:t>Now that we have 2 indicators for the communication between various levels of the organization, we survey the population to get an accurate baseline response set. Now that we have our original data, we create a program or change within the workplace aimed at helping communication between the different layers of the organization, and use future surveys as a way to measure the effectiveness of various solutions.</w:t>
             </w:r>
           </w:p>
           <w:p>
@@ -1516,7 +1534,7 @@
         <w:t xml:space="preserve"> work at </w:t>
       </w:r>
       <w:r>
-        <w:t>**Nonprofit**</w:t>
+        <w:t>Shelter Care</w:t>
       </w:r>
       <w:r>
         <w:t xml:space="preserve"> helps meet an important need in the community.</w:t>

</xml_diff>